<commit_message>
requeriments and tad finish
</commit_message>
<xml_diff>
--- a/GameGraphs/doc/Analis-EspecificacionREQS.docx
+++ b/GameGraphs/doc/Analis-EspecificacionREQS.docx
@@ -2,6 +2,349 @@
 <file path=word/document.xml><?xml version="1.0" encoding="utf-8"?>
 <w:document xmlns:wpc="http://schemas.microsoft.com/office/word/2010/wordprocessingCanvas" xmlns:cx="http://schemas.microsoft.com/office/drawing/2014/chartex" xmlns:cx1="http://schemas.microsoft.com/office/drawing/2015/9/8/chartex" xmlns:cx2="http://schemas.microsoft.com/office/drawing/2015/10/21/chartex" xmlns:cx3="http://schemas.microsoft.com/office/drawing/2016/5/9/chartex" xmlns:cx4="http://schemas.microsoft.com/office/drawing/2016/5/10/chartex" xmlns:cx5="http://schemas.microsoft.com/office/drawing/2016/5/11/chartex" xmlns:cx6="http://schemas.microsoft.com/office/drawing/2016/5/12/chartex" xmlns:cx7="http://schemas.microsoft.com/office/drawing/2016/5/13/chartex" xmlns:cx8="http://schemas.microsoft.com/office/drawing/2016/5/14/chartex" xmlns:mc="http://schemas.openxmlformats.org/markup-compatibility/2006" xmlns:aink="http://schemas.microsoft.com/office/drawing/2016/ink" xmlns:am3d="http://schemas.microsoft.com/office/drawing/2017/model3d" xmlns:o="urn:schemas-microsoft-com:office:office" xmlns:oel="http://schemas.microsoft.com/office/2019/extlst" xmlns:r="http://schemas.openxmlformats.org/officeDocument/2006/relationships" xmlns:m="http://schemas.openxmlformats.org/officeDocument/2006/math" xmlns:v="urn:schemas-microsoft-com:vml" xmlns:wp14="http://schemas.microsoft.com/office/word/2010/wordprocessingDrawing" xmlns:wp="http://schemas.openxmlformats.org/drawingml/2006/wordprocessingDrawing" xmlns:w10="urn:schemas-microsoft-com:office:word" xmlns:w="http://schemas.openxmlformats.org/wordprocessingml/2006/main" xmlns:w14="http://schemas.microsoft.com/office/word/2010/wordml" xmlns:w15="http://schemas.microsoft.com/office/word/2012/wordml" xmlns:w16cex="http://schemas.microsoft.com/office/word/2018/wordml/cex" xmlns:w16cid="http://schemas.microsoft.com/office/word/2016/wordml/cid" xmlns:w16="http://schemas.microsoft.com/office/word/2018/wordml" xmlns:w16sdtdh="http://schemas.microsoft.com/office/word/2020/wordml/sdtdatahash" xmlns:w16se="http://schemas.microsoft.com/office/word/2015/wordml/symex" xmlns:wpg="http://schemas.microsoft.com/office/word/2010/wordprocessingGroup" xmlns:wpi="http://schemas.microsoft.com/office/word/2010/wordprocessingInk" xmlns:wne="http://schemas.microsoft.com/office/word/2006/wordml" xmlns:wps="http://schemas.microsoft.com/office/word/2010/wordprocessingShape" mc:Ignorable="w14 w15 w16se w16cid w16 w16cex w16sdtdh wp14">
   <w:body>
+    <w:tbl>
+      <w:tblPr>
+        <w:tblStyle w:val="Tablaconcuadrcula"/>
+        <w:tblW w:w="0" w:type="auto"/>
+        <w:tblLook w:val="04A0" w:firstRow="1" w:lastRow="0" w:firstColumn="1" w:lastColumn="0" w:noHBand="0" w:noVBand="1"/>
+      </w:tblPr>
+      <w:tblGrid>
+        <w:gridCol w:w="4390"/>
+        <w:gridCol w:w="4438"/>
+      </w:tblGrid>
+      <w:tr>
+        <w:tc>
+          <w:tcPr>
+            <w:tcW w:w="8828" w:type="dxa"/>
+            <w:gridSpan w:val="2"/>
+          </w:tcPr>
+          <w:p>
+            <w:pPr>
+              <w:jc w:val="center"/>
+            </w:pPr>
+            <w:r>
+              <w:t>Requirements Specification</w:t>
+            </w:r>
+          </w:p>
+          <w:p>
+            <w:pPr>
+              <w:jc w:val="center"/>
+            </w:pPr>
+          </w:p>
+        </w:tc>
+      </w:tr>
+      <w:tr>
+        <w:tc>
+          <w:tcPr>
+            <w:tcW w:w="4390" w:type="dxa"/>
+          </w:tcPr>
+          <w:p>
+            <w:pPr>
+              <w:spacing w:line="276" w:lineRule="auto"/>
+            </w:pPr>
+            <w:r>
+              <w:t xml:space="preserve">Functional </w:t>
+            </w:r>
+            <w:r>
+              <w:t>requirements</w:t>
+            </w:r>
+          </w:p>
+        </w:tc>
+        <w:tc>
+          <w:tcPr>
+            <w:tcW w:w="4438" w:type="dxa"/>
+          </w:tcPr>
+          <w:p>
+            <w:pPr>
+              <w:spacing w:line="276" w:lineRule="auto"/>
+            </w:pPr>
+            <w:r>
+              <w:rPr>
+                <w:b/>
+                <w:bCs/>
+              </w:rPr>
+              <w:t>RF</w:t>
+            </w:r>
+            <w:r>
+              <w:rPr>
+                <w:b/>
+                <w:bCs/>
+              </w:rPr>
+              <w:t>1</w:t>
+            </w:r>
+            <w:r>
+              <w:rPr>
+                <w:b/>
+                <w:bCs/>
+              </w:rPr>
+              <w:t>.</w:t>
+            </w:r>
+            <w:r>
+              <w:t xml:space="preserve"> </w:t>
+            </w:r>
+            <w:r>
+              <w:t>Algorithms</w:t>
+            </w:r>
+            <w:r>
+              <w:t xml:space="preserve">: </w:t>
+            </w:r>
+            <w:r>
+              <w:t xml:space="preserve">The game must implement at least </w:t>
+            </w:r>
+            <w:proofErr w:type="gramStart"/>
+            <w:r>
+              <w:t>2</w:t>
+            </w:r>
+            <w:proofErr w:type="gramEnd"/>
+            <w:r>
+              <w:t xml:space="preserve"> of the following algorithms: Traversal over Graphs (BFS, DFS), Minimum Weight Paths (Dijkstra, Floyd-</w:t>
+            </w:r>
+            <w:proofErr w:type="spellStart"/>
+            <w:r>
+              <w:t>Warshall</w:t>
+            </w:r>
+            <w:proofErr w:type="spellEnd"/>
+            <w:r>
+              <w:t>), Minimum Covering Tree -MST- (Prim, Kruskal).</w:t>
+            </w:r>
+          </w:p>
+          <w:p>
+            <w:pPr>
+              <w:spacing w:line="276" w:lineRule="auto"/>
+              <w:ind w:left="708"/>
+            </w:pPr>
+            <w:r>
+              <w:rPr>
+                <w:b/>
+                <w:bCs/>
+              </w:rPr>
+              <w:t>RF1.1</w:t>
+            </w:r>
+            <w:r>
+              <w:t xml:space="preserve"> </w:t>
+            </w:r>
+            <w:r>
+              <w:t>Each level must have a verification method using one of the two algorithms.</w:t>
+            </w:r>
+          </w:p>
+          <w:p>
+            <w:pPr>
+              <w:spacing w:line="276" w:lineRule="auto"/>
+            </w:pPr>
+            <w:r>
+              <w:rPr>
+                <w:b/>
+                <w:bCs/>
+              </w:rPr>
+              <w:t>RF</w:t>
+            </w:r>
+            <w:r>
+              <w:rPr>
+                <w:b/>
+                <w:bCs/>
+              </w:rPr>
+              <w:t>2</w:t>
+            </w:r>
+            <w:r>
+              <w:rPr>
+                <w:b/>
+                <w:bCs/>
+              </w:rPr>
+              <w:t>.</w:t>
+            </w:r>
+            <w:r>
+              <w:t xml:space="preserve"> Maps structures: </w:t>
+            </w:r>
+            <w:r>
+              <w:t xml:space="preserve">The game's maps must </w:t>
+            </w:r>
+            <w:proofErr w:type="gramStart"/>
+            <w:r>
+              <w:t>be created</w:t>
+            </w:r>
+            <w:proofErr w:type="gramEnd"/>
+            <w:r>
+              <w:t xml:space="preserve"> from graphs</w:t>
+            </w:r>
+            <w:r>
+              <w:t>.</w:t>
+            </w:r>
+          </w:p>
+          <w:p>
+            <w:pPr>
+              <w:spacing w:line="276" w:lineRule="auto"/>
+              <w:ind w:left="708"/>
+            </w:pPr>
+            <w:r>
+              <w:rPr>
+                <w:b/>
+                <w:bCs/>
+              </w:rPr>
+              <w:t>RF2.1</w:t>
+            </w:r>
+            <w:r>
+              <w:t xml:space="preserve"> Each graph</w:t>
+            </w:r>
+            <w:r>
+              <w:t xml:space="preserve"> must be </w:t>
+            </w:r>
+            <w:r>
+              <w:t>fifty</w:t>
+            </w:r>
+            <w:r>
+              <w:t xml:space="preserve"> vertices and </w:t>
+            </w:r>
+            <w:proofErr w:type="gramStart"/>
+            <w:r>
+              <w:t>50</w:t>
+            </w:r>
+            <w:proofErr w:type="gramEnd"/>
+            <w:r>
+              <w:t xml:space="preserve"> edges in size.</w:t>
+            </w:r>
+          </w:p>
+          <w:p>
+            <w:pPr>
+              <w:spacing w:line="276" w:lineRule="auto"/>
+              <w:ind w:left="708"/>
+            </w:pPr>
+            <w:r>
+              <w:rPr>
+                <w:b/>
+                <w:bCs/>
+              </w:rPr>
+              <w:t>RF2.2</w:t>
+            </w:r>
+            <w:r>
+              <w:t xml:space="preserve"> T</w:t>
+            </w:r>
+            <w:r>
+              <w:t xml:space="preserve">wo types of graphs must </w:t>
+            </w:r>
+            <w:proofErr w:type="gramStart"/>
+            <w:r>
+              <w:t>be implemented</w:t>
+            </w:r>
+            <w:proofErr w:type="gramEnd"/>
+            <w:r>
+              <w:t xml:space="preserve"> in the game</w:t>
+            </w:r>
+            <w:r>
+              <w:t>, and the game must be able to work with either of them.</w:t>
+            </w:r>
+          </w:p>
+        </w:tc>
+      </w:tr>
+      <w:tr>
+        <w:tc>
+          <w:tcPr>
+            <w:tcW w:w="4390" w:type="dxa"/>
+          </w:tcPr>
+          <w:p>
+            <w:pPr>
+              <w:spacing w:line="276" w:lineRule="auto"/>
+            </w:pPr>
+            <w:r>
+              <w:t>Nonfunctional requirements</w:t>
+            </w:r>
+          </w:p>
+        </w:tc>
+        <w:tc>
+          <w:tcPr>
+            <w:tcW w:w="4438" w:type="dxa"/>
+          </w:tcPr>
+          <w:p>
+            <w:pPr>
+              <w:spacing w:line="276" w:lineRule="auto"/>
+            </w:pPr>
+            <w:r>
+              <w:rPr>
+                <w:b/>
+                <w:bCs/>
+              </w:rPr>
+              <w:t>R</w:t>
+            </w:r>
+            <w:r>
+              <w:rPr>
+                <w:b/>
+                <w:bCs/>
+              </w:rPr>
+              <w:t>N</w:t>
+            </w:r>
+            <w:r>
+              <w:rPr>
+                <w:b/>
+                <w:bCs/>
+              </w:rPr>
+              <w:t>F3</w:t>
+            </w:r>
+            <w:r>
+              <w:rPr>
+                <w:b/>
+                <w:bCs/>
+              </w:rPr>
+              <w:t xml:space="preserve">. </w:t>
+            </w:r>
+            <w:r>
+              <w:t xml:space="preserve">Game interface: </w:t>
+            </w:r>
+            <w:r>
+              <w:t xml:space="preserve">The game must contain a graphical interface through which all the entities and actions of the game can </w:t>
+            </w:r>
+            <w:proofErr w:type="gramStart"/>
+            <w:r>
+              <w:t>be visualized</w:t>
+            </w:r>
+            <w:proofErr w:type="gramEnd"/>
+            <w:r>
+              <w:t xml:space="preserve"> in a way that is more intuitive and graphical for the user.</w:t>
+            </w:r>
+          </w:p>
+        </w:tc>
+      </w:tr>
+      <w:tr>
+        <w:tc>
+          <w:tcPr>
+            <w:tcW w:w="4390" w:type="dxa"/>
+          </w:tcPr>
+          <w:p>
+            <w:pPr>
+              <w:spacing w:line="276" w:lineRule="auto"/>
+            </w:pPr>
+            <w:r>
+              <w:t>Context of the problem</w:t>
+            </w:r>
+          </w:p>
+        </w:tc>
+        <w:tc>
+          <w:tcPr>
+            <w:tcW w:w="4438" w:type="dxa"/>
+          </w:tcPr>
+          <w:p>
+            <w:pPr>
+              <w:spacing w:line="276" w:lineRule="auto"/>
+            </w:pPr>
+            <w:r>
+              <w:t xml:space="preserve">We have </w:t>
+            </w:r>
+            <w:proofErr w:type="gramStart"/>
+            <w:r>
+              <w:t>been asked</w:t>
+            </w:r>
+            <w:proofErr w:type="gramEnd"/>
+            <w:r>
+              <w:t xml:space="preserve"> to play a game with open creativity, in which we must implement graph theory, including two types of graphs, </w:t>
+            </w:r>
+            <w:r>
+              <w:t>and</w:t>
+            </w:r>
+            <w:r>
+              <w:t xml:space="preserve"> the algorithms used to calculate paths within the graphs themselves. In addition, we must implement a graphical interface which makes the game more entertaining and intuitive for the user.</w:t>
+            </w:r>
+          </w:p>
+        </w:tc>
+      </w:tr>
+    </w:tbl>
     <w:p/>
     <w:sectPr>
       <w:pgSz w:w="12240" w:h="15840"/>
@@ -413,6 +756,9 @@
   <w:style w:type="paragraph" w:default="1" w:styleId="Normal">
     <w:name w:val="Normal"/>
     <w:qFormat/>
+    <w:rPr>
+      <w:lang w:val="en-US"/>
+    </w:rPr>
   </w:style>
   <w:style w:type="character" w:default="1" w:styleId="Fuentedeprrafopredeter">
     <w:name w:val="Default Paragraph Font"/>
@@ -440,6 +786,36 @@
     <w:uiPriority w:val="99"/>
     <w:semiHidden/>
     <w:unhideWhenUsed/>
+  </w:style>
+  <w:style w:type="table" w:styleId="Tablaconcuadrcula">
+    <w:name w:val="Table Grid"/>
+    <w:basedOn w:val="Tablanormal"/>
+    <w:uiPriority w:val="39"/>
+    <w:rsid w:val="00B32FD7"/>
+    <w:pPr>
+      <w:spacing w:after="0" w:line="240" w:lineRule="auto"/>
+    </w:pPr>
+    <w:tblPr>
+      <w:tblBorders>
+        <w:top w:val="single" w:sz="4" w:space="0" w:color="auto"/>
+        <w:left w:val="single" w:sz="4" w:space="0" w:color="auto"/>
+        <w:bottom w:val="single" w:sz="4" w:space="0" w:color="auto"/>
+        <w:right w:val="single" w:sz="4" w:space="0" w:color="auto"/>
+        <w:insideH w:val="single" w:sz="4" w:space="0" w:color="auto"/>
+        <w:insideV w:val="single" w:sz="4" w:space="0" w:color="auto"/>
+      </w:tblBorders>
+    </w:tblPr>
+  </w:style>
+  <w:style w:type="paragraph" w:styleId="Prrafodelista">
+    <w:name w:val="List Paragraph"/>
+    <w:basedOn w:val="Normal"/>
+    <w:uiPriority w:val="34"/>
+    <w:qFormat/>
+    <w:rsid w:val="0009601D"/>
+    <w:pPr>
+      <w:ind w:left="720"/>
+      <w:contextualSpacing/>
+    </w:pPr>
   </w:style>
 </w:styles>
 </file>

</xml_diff>